<commit_message>
Practice, some changes in protocol
</commit_message>
<xml_diff>
--- a/Lab1 protocols/Lesyk.docx
+++ b/Lab1 protocols/Lesyk.docx
@@ -1354,16 +1354,7 @@
           <w:sz w:val="24"/>
           <w:szCs w:val="24"/>
         </w:rPr>
-        <w:t>&gt;</w:t>
-      </w:r>
-      <w:r>
-        <w:rPr>
-          <w:rFonts w:ascii="Consolas" w:hAnsi="Consolas" w:cs="Times New Roman"/>
-          <w:color w:val="C45911" w:themeColor="accent2" w:themeShade="BF"/>
-          <w:sz w:val="24"/>
-          <w:szCs w:val="24"/>
-        </w:rPr>
-        <w:t xml:space="preserve"> </w:t>
+        <w:t xml:space="preserve">&gt; </w:t>
       </w:r>
       <w:r>
         <w:rPr>
@@ -1674,11 +1665,16 @@
         <w:t>SVN</w:t>
       </w:r>
       <w:r>
-        <w:t xml:space="preserve"> – це нерозподілена система контролю версій. У ній немає сховища, яке є або централізованим, або централізованим сервером. В основному </w:t>
+        <w:t xml:space="preserve"> – це нерозподілена система контролю версій. У ній немає сховища, яке є </w:t>
+      </w:r>
+      <w:bookmarkStart w:id="0" w:name="_GoBack"/>
+      <w:bookmarkEnd w:id="0"/>
+      <w:r>
+        <w:t xml:space="preserve">або централізованим сервером. В основному використовується для </w:t>
       </w:r>
       <w:r>
         <w:lastRenderedPageBreak/>
-        <w:t>використовується для підтримки історичних та поточних версій вихідного коду, документації та веб-сторінок.</w:t>
+        <w:t>підтримки історичних та поточних версій вихідного коду, документації та веб-сторінок.</w:t>
       </w:r>
     </w:p>
     <w:p>
@@ -1772,8 +1768,6 @@
       <w:r>
         <w:t xml:space="preserve">, а також перевірено їх на практиці. </w:t>
       </w:r>
-      <w:bookmarkStart w:id="0" w:name="_GoBack"/>
-      <w:bookmarkEnd w:id="0"/>
       <w:r>
         <w:t xml:space="preserve">Проведено порівняння систем контролю версій </w:t>
       </w:r>
@@ -2129,6 +2123,7 @@
     <w:lsdException w:name="HTML Sample" w:semiHidden="1" w:unhideWhenUsed="1"/>
     <w:lsdException w:name="HTML Typewriter" w:semiHidden="1" w:unhideWhenUsed="1"/>
     <w:lsdException w:name="HTML Variable" w:semiHidden="1" w:unhideWhenUsed="1"/>
+    <w:lsdException w:name="Normal Table" w:semiHidden="1" w:unhideWhenUsed="1"/>
     <w:lsdException w:name="annotation subject" w:semiHidden="1" w:unhideWhenUsed="1"/>
     <w:lsdException w:name="No List" w:semiHidden="1" w:unhideWhenUsed="1"/>
     <w:lsdException w:name="Outline List 1" w:semiHidden="1" w:unhideWhenUsed="1"/>
@@ -2174,9 +2169,11 @@
     <w:lsdException w:name="Table Subtle 1" w:semiHidden="1" w:unhideWhenUsed="1"/>
     <w:lsdException w:name="Table Subtle 2" w:semiHidden="1" w:unhideWhenUsed="1"/>
     <w:lsdException w:name="Table Web 1" w:semiHidden="1" w:unhideWhenUsed="1"/>
+    <w:lsdException w:name="Table Web 2" w:semiHidden="1" w:unhideWhenUsed="1"/>
     <w:lsdException w:name="Table Web 3" w:semiHidden="1" w:unhideWhenUsed="1"/>
     <w:lsdException w:name="Balloon Text" w:semiHidden="1" w:unhideWhenUsed="1"/>
     <w:lsdException w:name="Table Grid" w:uiPriority="39"/>
+    <w:lsdException w:name="Table Theme" w:semiHidden="1" w:unhideWhenUsed="1"/>
     <w:lsdException w:name="Placeholder Text" w:semiHidden="1"/>
     <w:lsdException w:name="No Spacing" w:uiPriority="1" w:qFormat="1"/>
     <w:lsdException w:name="Light Shading" w:uiPriority="60"/>

</xml_diff>